<commit_message>
A dokumentáció szépségének optimalizálása
</commit_message>
<xml_diff>
--- a/Holy_project/dokumentáció/A Valorant map guide.docx
+++ b/Holy_project/dokumentáció/A Valorant map guide.docx
@@ -4,30 +4,46 @@
   <w:body>
     <w:p>
       <w:pPr>
+        <w:spacing w:line="276" w:lineRule="auto"/>
         <w:jc w:val="center"/>
         <w:rPr>
+          <w:rFonts w:ascii="Times New Roman" w:hAnsi="Times New Roman" w:cs="Times New Roman"/>
           <w:sz w:val="72"/>
           <w:szCs w:val="72"/>
         </w:rPr>
       </w:pPr>
       <w:r>
         <w:rPr>
+          <w:rFonts w:ascii="Times New Roman" w:hAnsi="Times New Roman" w:cs="Times New Roman"/>
           <w:sz w:val="72"/>
           <w:szCs w:val="72"/>
         </w:rPr>
-        <w:t>A Valorant map guide</w:t>
-      </w:r>
-    </w:p>
-    <w:p>
-      <w:pPr>
+        <w:t>A</w:t>
+      </w:r>
+      <w:bookmarkStart w:id="0" w:name="_GoBack"/>
+      <w:bookmarkEnd w:id="0"/>
+      <w:r>
+        <w:rPr>
+          <w:rFonts w:ascii="Times New Roman" w:hAnsi="Times New Roman" w:cs="Times New Roman"/>
+          <w:sz w:val="72"/>
+          <w:szCs w:val="72"/>
+        </w:rPr>
+        <w:t xml:space="preserve"> Valorant map guide</w:t>
+      </w:r>
+    </w:p>
+    <w:p>
+      <w:pPr>
+        <w:spacing w:line="276" w:lineRule="auto"/>
         <w:jc w:val="center"/>
         <w:rPr>
+          <w:rFonts w:ascii="Times New Roman" w:hAnsi="Times New Roman" w:cs="Times New Roman"/>
           <w:sz w:val="36"/>
           <w:szCs w:val="36"/>
         </w:rPr>
       </w:pPr>
       <w:r>
         <w:rPr>
+          <w:rFonts w:ascii="Times New Roman" w:hAnsi="Times New Roman" w:cs="Times New Roman"/>
           <w:sz w:val="36"/>
           <w:szCs w:val="36"/>
         </w:rPr>
@@ -35,6 +51,7 @@
       </w:r>
       <w:r>
         <w:rPr>
+          <w:rFonts w:ascii="Times New Roman" w:hAnsi="Times New Roman" w:cs="Times New Roman"/>
           <w:sz w:val="36"/>
           <w:szCs w:val="36"/>
         </w:rPr>
@@ -43,7 +60,7 @@
     </w:p>
     <w:p>
       <w:pPr>
-        <w:jc w:val="center"/>
+        <w:jc w:val="both"/>
         <w:rPr>
           <w:sz w:val="36"/>
           <w:szCs w:val="36"/>
@@ -52,13 +69,17 @@
     </w:p>
     <w:p>
       <w:pPr>
-        <w:rPr>
-          <w:sz w:val="24"/>
-          <w:szCs w:val="24"/>
-        </w:rPr>
-      </w:pPr>
-      <w:r>
-        <w:rPr>
+        <w:spacing w:line="276" w:lineRule="auto"/>
+        <w:jc w:val="both"/>
+        <w:rPr>
+          <w:rFonts w:ascii="Times New Roman" w:hAnsi="Times New Roman" w:cs="Times New Roman"/>
+          <w:sz w:val="24"/>
+          <w:szCs w:val="24"/>
+        </w:rPr>
+      </w:pPr>
+      <w:r>
+        <w:rPr>
+          <w:rFonts w:ascii="Times New Roman" w:hAnsi="Times New Roman" w:cs="Times New Roman"/>
           <w:sz w:val="24"/>
           <w:szCs w:val="24"/>
         </w:rPr>
@@ -67,13 +88,17 @@
     </w:p>
     <w:p>
       <w:pPr>
-        <w:rPr>
-          <w:sz w:val="24"/>
-          <w:szCs w:val="24"/>
-        </w:rPr>
-      </w:pPr>
-      <w:r>
-        <w:rPr>
+        <w:spacing w:line="276" w:lineRule="auto"/>
+        <w:jc w:val="both"/>
+        <w:rPr>
+          <w:rFonts w:ascii="Times New Roman" w:hAnsi="Times New Roman" w:cs="Times New Roman"/>
+          <w:sz w:val="24"/>
+          <w:szCs w:val="24"/>
+        </w:rPr>
+      </w:pPr>
+      <w:r>
+        <w:rPr>
+          <w:rFonts w:ascii="Times New Roman" w:hAnsi="Times New Roman" w:cs="Times New Roman"/>
           <w:sz w:val="24"/>
           <w:szCs w:val="24"/>
         </w:rPr>
@@ -82,13 +107,17 @@
     </w:p>
     <w:p>
       <w:pPr>
-        <w:rPr>
-          <w:sz w:val="24"/>
-          <w:szCs w:val="24"/>
-        </w:rPr>
-      </w:pPr>
-      <w:r>
-        <w:rPr>
+        <w:spacing w:line="276" w:lineRule="auto"/>
+        <w:jc w:val="both"/>
+        <w:rPr>
+          <w:rFonts w:ascii="Times New Roman" w:hAnsi="Times New Roman" w:cs="Times New Roman"/>
+          <w:sz w:val="24"/>
+          <w:szCs w:val="24"/>
+        </w:rPr>
+      </w:pPr>
+      <w:r>
+        <w:rPr>
+          <w:rFonts w:ascii="Times New Roman" w:hAnsi="Times New Roman" w:cs="Times New Roman"/>
           <w:sz w:val="24"/>
           <w:szCs w:val="24"/>
         </w:rPr>
@@ -96,6 +125,7 @@
       </w:r>
       <w:r>
         <w:rPr>
+          <w:rFonts w:ascii="Times New Roman" w:hAnsi="Times New Roman" w:cs="Times New Roman"/>
           <w:sz w:val="24"/>
           <w:szCs w:val="24"/>
         </w:rPr>
@@ -103,6 +133,7 @@
       </w:r>
       <w:r>
         <w:rPr>
+          <w:rFonts w:ascii="Times New Roman" w:hAnsi="Times New Roman" w:cs="Times New Roman"/>
           <w:sz w:val="24"/>
           <w:szCs w:val="24"/>
         </w:rPr>
@@ -110,6 +141,7 @@
       </w:r>
       <w:r>
         <w:rPr>
+          <w:rFonts w:ascii="Times New Roman" w:hAnsi="Times New Roman" w:cs="Times New Roman"/>
           <w:sz w:val="24"/>
           <w:szCs w:val="24"/>
         </w:rPr>
@@ -117,31 +149,37 @@
       </w:r>
       <w:r>
         <w:rPr>
+          <w:rFonts w:ascii="Times New Roman" w:hAnsi="Times New Roman" w:cs="Times New Roman"/>
           <w:sz w:val="24"/>
           <w:szCs w:val="24"/>
         </w:rPr>
         <w:t xml:space="preserve"> egy átfogó képet kapunk arról, hogy mi vár ránk a 8 aloldalon. Az aloldalak címe „Az érintett pályák” című felsorolásban található.</w:t>
       </w:r>
-      <w:bookmarkStart w:id="0" w:name="_GoBack"/>
-      <w:bookmarkEnd w:id="0"/>
-    </w:p>
-    <w:p>
-      <w:pPr>
-        <w:rPr>
-          <w:sz w:val="24"/>
-          <w:szCs w:val="24"/>
-        </w:rPr>
-      </w:pPr>
-    </w:p>
-    <w:p>
-      <w:pPr>
-        <w:rPr>
-          <w:sz w:val="24"/>
-          <w:szCs w:val="24"/>
-        </w:rPr>
-      </w:pPr>
-      <w:r>
-        <w:rPr>
+    </w:p>
+    <w:p>
+      <w:pPr>
+        <w:spacing w:line="276" w:lineRule="auto"/>
+        <w:jc w:val="both"/>
+        <w:rPr>
+          <w:rFonts w:ascii="Times New Roman" w:hAnsi="Times New Roman" w:cs="Times New Roman"/>
+          <w:sz w:val="24"/>
+          <w:szCs w:val="24"/>
+        </w:rPr>
+      </w:pPr>
+    </w:p>
+    <w:p>
+      <w:pPr>
+        <w:spacing w:line="276" w:lineRule="auto"/>
+        <w:jc w:val="both"/>
+        <w:rPr>
+          <w:rFonts w:ascii="Times New Roman" w:hAnsi="Times New Roman" w:cs="Times New Roman"/>
+          <w:sz w:val="24"/>
+          <w:szCs w:val="24"/>
+        </w:rPr>
+      </w:pPr>
+      <w:r>
+        <w:rPr>
+          <w:rFonts w:ascii="Times New Roman" w:hAnsi="Times New Roman" w:cs="Times New Roman"/>
           <w:sz w:val="24"/>
           <w:szCs w:val="24"/>
         </w:rPr>
@@ -155,13 +193,17 @@
           <w:ilvl w:val="0"/>
           <w:numId w:val="1"/>
         </w:numPr>
-        <w:rPr>
-          <w:sz w:val="24"/>
-          <w:szCs w:val="24"/>
-        </w:rPr>
-      </w:pPr>
-      <w:r>
-        <w:rPr>
+        <w:spacing w:line="276" w:lineRule="auto"/>
+        <w:jc w:val="both"/>
+        <w:rPr>
+          <w:rFonts w:ascii="Times New Roman" w:hAnsi="Times New Roman" w:cs="Times New Roman"/>
+          <w:sz w:val="24"/>
+          <w:szCs w:val="24"/>
+        </w:rPr>
+      </w:pPr>
+      <w:r>
+        <w:rPr>
+          <w:rFonts w:ascii="Times New Roman" w:hAnsi="Times New Roman" w:cs="Times New Roman"/>
           <w:sz w:val="24"/>
           <w:szCs w:val="24"/>
         </w:rPr>
@@ -175,13 +217,17 @@
           <w:ilvl w:val="0"/>
           <w:numId w:val="1"/>
         </w:numPr>
-        <w:rPr>
-          <w:sz w:val="24"/>
-          <w:szCs w:val="24"/>
-        </w:rPr>
-      </w:pPr>
-      <w:r>
-        <w:rPr>
+        <w:spacing w:line="276" w:lineRule="auto"/>
+        <w:jc w:val="both"/>
+        <w:rPr>
+          <w:rFonts w:ascii="Times New Roman" w:hAnsi="Times New Roman" w:cs="Times New Roman"/>
+          <w:sz w:val="24"/>
+          <w:szCs w:val="24"/>
+        </w:rPr>
+      </w:pPr>
+      <w:r>
+        <w:rPr>
+          <w:rFonts w:ascii="Times New Roman" w:hAnsi="Times New Roman" w:cs="Times New Roman"/>
           <w:sz w:val="24"/>
           <w:szCs w:val="24"/>
         </w:rPr>
@@ -195,13 +241,17 @@
           <w:ilvl w:val="0"/>
           <w:numId w:val="1"/>
         </w:numPr>
-        <w:rPr>
-          <w:sz w:val="24"/>
-          <w:szCs w:val="24"/>
-        </w:rPr>
-      </w:pPr>
-      <w:r>
-        <w:rPr>
+        <w:spacing w:line="276" w:lineRule="auto"/>
+        <w:jc w:val="both"/>
+        <w:rPr>
+          <w:rFonts w:ascii="Times New Roman" w:hAnsi="Times New Roman" w:cs="Times New Roman"/>
+          <w:sz w:val="24"/>
+          <w:szCs w:val="24"/>
+        </w:rPr>
+      </w:pPr>
+      <w:r>
+        <w:rPr>
+          <w:rFonts w:ascii="Times New Roman" w:hAnsi="Times New Roman" w:cs="Times New Roman"/>
           <w:sz w:val="24"/>
           <w:szCs w:val="24"/>
         </w:rPr>
@@ -215,13 +265,17 @@
           <w:ilvl w:val="0"/>
           <w:numId w:val="1"/>
         </w:numPr>
-        <w:rPr>
-          <w:sz w:val="24"/>
-          <w:szCs w:val="24"/>
-        </w:rPr>
-      </w:pPr>
-      <w:r>
-        <w:rPr>
+        <w:spacing w:line="276" w:lineRule="auto"/>
+        <w:jc w:val="both"/>
+        <w:rPr>
+          <w:rFonts w:ascii="Times New Roman" w:hAnsi="Times New Roman" w:cs="Times New Roman"/>
+          <w:sz w:val="24"/>
+          <w:szCs w:val="24"/>
+        </w:rPr>
+      </w:pPr>
+      <w:r>
+        <w:rPr>
+          <w:rFonts w:ascii="Times New Roman" w:hAnsi="Times New Roman" w:cs="Times New Roman"/>
           <w:sz w:val="24"/>
           <w:szCs w:val="24"/>
         </w:rPr>
@@ -235,13 +289,17 @@
           <w:ilvl w:val="0"/>
           <w:numId w:val="1"/>
         </w:numPr>
-        <w:rPr>
-          <w:sz w:val="24"/>
-          <w:szCs w:val="24"/>
-        </w:rPr>
-      </w:pPr>
-      <w:r>
-        <w:rPr>
+        <w:spacing w:line="276" w:lineRule="auto"/>
+        <w:jc w:val="both"/>
+        <w:rPr>
+          <w:rFonts w:ascii="Times New Roman" w:hAnsi="Times New Roman" w:cs="Times New Roman"/>
+          <w:sz w:val="24"/>
+          <w:szCs w:val="24"/>
+        </w:rPr>
+      </w:pPr>
+      <w:r>
+        <w:rPr>
+          <w:rFonts w:ascii="Times New Roman" w:hAnsi="Times New Roman" w:cs="Times New Roman"/>
           <w:sz w:val="24"/>
           <w:szCs w:val="24"/>
         </w:rPr>
@@ -255,13 +313,17 @@
           <w:ilvl w:val="0"/>
           <w:numId w:val="1"/>
         </w:numPr>
-        <w:rPr>
-          <w:sz w:val="24"/>
-          <w:szCs w:val="24"/>
-        </w:rPr>
-      </w:pPr>
-      <w:r>
-        <w:rPr>
+        <w:spacing w:line="276" w:lineRule="auto"/>
+        <w:jc w:val="both"/>
+        <w:rPr>
+          <w:rFonts w:ascii="Times New Roman" w:hAnsi="Times New Roman" w:cs="Times New Roman"/>
+          <w:sz w:val="24"/>
+          <w:szCs w:val="24"/>
+        </w:rPr>
+      </w:pPr>
+      <w:r>
+        <w:rPr>
+          <w:rFonts w:ascii="Times New Roman" w:hAnsi="Times New Roman" w:cs="Times New Roman"/>
           <w:sz w:val="24"/>
           <w:szCs w:val="24"/>
         </w:rPr>
@@ -275,13 +337,17 @@
           <w:ilvl w:val="0"/>
           <w:numId w:val="1"/>
         </w:numPr>
-        <w:rPr>
-          <w:sz w:val="24"/>
-          <w:szCs w:val="24"/>
-        </w:rPr>
-      </w:pPr>
-      <w:r>
-        <w:rPr>
+        <w:spacing w:line="276" w:lineRule="auto"/>
+        <w:jc w:val="both"/>
+        <w:rPr>
+          <w:rFonts w:ascii="Times New Roman" w:hAnsi="Times New Roman" w:cs="Times New Roman"/>
+          <w:sz w:val="24"/>
+          <w:szCs w:val="24"/>
+        </w:rPr>
+      </w:pPr>
+      <w:r>
+        <w:rPr>
+          <w:rFonts w:ascii="Times New Roman" w:hAnsi="Times New Roman" w:cs="Times New Roman"/>
           <w:sz w:val="24"/>
           <w:szCs w:val="24"/>
         </w:rPr>
@@ -295,13 +361,17 @@
           <w:ilvl w:val="0"/>
           <w:numId w:val="1"/>
         </w:numPr>
-        <w:rPr>
-          <w:sz w:val="24"/>
-          <w:szCs w:val="24"/>
-        </w:rPr>
-      </w:pPr>
-      <w:r>
-        <w:rPr>
+        <w:spacing w:line="276" w:lineRule="auto"/>
+        <w:jc w:val="both"/>
+        <w:rPr>
+          <w:rFonts w:ascii="Times New Roman" w:hAnsi="Times New Roman" w:cs="Times New Roman"/>
+          <w:sz w:val="24"/>
+          <w:szCs w:val="24"/>
+        </w:rPr>
+      </w:pPr>
+      <w:r>
+        <w:rPr>
+          <w:rFonts w:ascii="Times New Roman" w:hAnsi="Times New Roman" w:cs="Times New Roman"/>
           <w:sz w:val="24"/>
           <w:szCs w:val="24"/>
         </w:rPr>

</xml_diff>